<commit_message>
Implemented WI-10775, i.e. made path to ConQAT configurable. Improved overall settings design (according to Doc\Specs\Confguration.docx).
</commit_message>
<xml_diff>
--- a/Doc/Specs/Configuration.docx
+++ b/Doc/Specs/Configuration.docx
@@ -193,9 +193,6 @@
                   </w:rPr>
                   <w:alias w:val="Author"/>
                   <w:id w:val="13406928"/>
-                  <w:placeholder>
-                    <w:docPart w:val="BFB8681B2262436BAA183630D517FF03"/>
-                  </w:placeholder>
                   <w:dataBinding w:prefixMappings="xmlns:ns0='http://schemas.openxmlformats.org/package/2006/metadata/core-properties' xmlns:ns1='http://purl.org/dc/elements/1.1/'" w:xpath="/ns0:coreProperties[1]/ns1:creator[1]" w:storeItemID="{6C3C8BC8-F283-45AE-878A-BAB7291924A1}"/>
                   <w:text/>
                 </w:sdtPr>
@@ -223,9 +220,6 @@
                   </w:rPr>
                   <w:alias w:val="Date"/>
                   <w:id w:val="13406932"/>
-                  <w:placeholder>
-                    <w:docPart w:val="D7E6DEB31B44446AA338F2EAD4F03143"/>
-                  </w:placeholder>
                   <w:dataBinding w:prefixMappings="xmlns:ns0='http://schemas.microsoft.com/office/2006/coverPageProps'" w:xpath="/ns0:CoverPageProperties[1]/ns0:PublishDate[1]" w:storeItemID="{55AF091B-3C7A-41E3-B477-F2FDAA23CFDA}"/>
                   <w:date w:fullDate="2008-07-26T00:00:00Z">
                     <w:dateFormat w:val="M/d/yyyy"/>
@@ -326,7 +320,7 @@
           <w:r>
             <w:fldChar w:fldCharType="separate"/>
           </w:r>
-          <w:hyperlink w:anchor="_Toc204856518" w:history="1">
+          <w:hyperlink w:anchor="_Toc205889247" w:history="1">
             <w:r>
               <w:rPr>
                 <w:rStyle w:val="Hyperlink"/>
@@ -353,7 +347,7 @@
                 <w:noProof/>
                 <w:webHidden/>
               </w:rPr>
-              <w:instrText xml:space="preserve"> PAGEREF _Toc204856518 \h </w:instrText>
+              <w:instrText xml:space="preserve"> PAGEREF _Toc205889247 \h </w:instrText>
             </w:r>
             <w:r>
               <w:rPr>
@@ -395,7 +389,7 @@
               <w:noProof/>
             </w:rPr>
           </w:pPr>
-          <w:hyperlink w:anchor="_Toc204856519" w:history="1">
+          <w:hyperlink w:anchor="_Toc205889248" w:history="1">
             <w:r>
               <w:rPr>
                 <w:rStyle w:val="Hyperlink"/>
@@ -422,7 +416,7 @@
                 <w:noProof/>
                 <w:webHidden/>
               </w:rPr>
-              <w:instrText xml:space="preserve"> PAGEREF _Toc204856519 \h </w:instrText>
+              <w:instrText xml:space="preserve"> PAGEREF _Toc205889248 \h </w:instrText>
             </w:r>
             <w:r>
               <w:rPr>
@@ -464,7 +458,7 @@
               <w:noProof/>
             </w:rPr>
           </w:pPr>
-          <w:hyperlink w:anchor="_Toc204856520" w:history="1">
+          <w:hyperlink w:anchor="_Toc205889249" w:history="1">
             <w:r>
               <w:rPr>
                 <w:rStyle w:val="Hyperlink"/>
@@ -491,7 +485,7 @@
                 <w:noProof/>
                 <w:webHidden/>
               </w:rPr>
-              <w:instrText xml:space="preserve"> PAGEREF _Toc204856520 \h </w:instrText>
+              <w:instrText xml:space="preserve"> PAGEREF _Toc205889249 \h </w:instrText>
             </w:r>
             <w:r>
               <w:rPr>
@@ -533,7 +527,7 @@
               <w:noProof/>
             </w:rPr>
           </w:pPr>
-          <w:hyperlink w:anchor="_Toc204856521" w:history="1">
+          <w:hyperlink w:anchor="_Toc205889250" w:history="1">
             <w:r>
               <w:rPr>
                 <w:rStyle w:val="Hyperlink"/>
@@ -560,7 +554,7 @@
                 <w:noProof/>
                 <w:webHidden/>
               </w:rPr>
-              <w:instrText xml:space="preserve"> PAGEREF _Toc204856521 \h </w:instrText>
+              <w:instrText xml:space="preserve"> PAGEREF _Toc205889250 \h </w:instrText>
             </w:r>
             <w:r>
               <w:rPr>
@@ -602,7 +596,7 @@
               <w:noProof/>
             </w:rPr>
           </w:pPr>
-          <w:hyperlink w:anchor="_Toc204856522" w:history="1">
+          <w:hyperlink w:anchor="_Toc205889251" w:history="1">
             <w:r>
               <w:rPr>
                 <w:rStyle w:val="Hyperlink"/>
@@ -629,7 +623,7 @@
                 <w:noProof/>
                 <w:webHidden/>
               </w:rPr>
-              <w:instrText xml:space="preserve"> PAGEREF _Toc204856522 \h </w:instrText>
+              <w:instrText xml:space="preserve"> PAGEREF _Toc205889251 \h </w:instrText>
             </w:r>
             <w:r>
               <w:rPr>
@@ -671,7 +665,7 @@
               <w:noProof/>
             </w:rPr>
           </w:pPr>
-          <w:hyperlink w:anchor="_Toc204856523" w:history="1">
+          <w:hyperlink w:anchor="_Toc205889252" w:history="1">
             <w:r>
               <w:rPr>
                 <w:rStyle w:val="Hyperlink"/>
@@ -698,7 +692,7 @@
                 <w:noProof/>
                 <w:webHidden/>
               </w:rPr>
-              <w:instrText xml:space="preserve"> PAGEREF _Toc204856523 \h </w:instrText>
+              <w:instrText xml:space="preserve"> PAGEREF _Toc205889252 \h </w:instrText>
             </w:r>
             <w:r>
               <w:rPr>
@@ -740,7 +734,7 @@
               <w:noProof/>
             </w:rPr>
           </w:pPr>
-          <w:hyperlink w:anchor="_Toc204856524" w:history="1">
+          <w:hyperlink w:anchor="_Toc205889253" w:history="1">
             <w:r>
               <w:rPr>
                 <w:rStyle w:val="Hyperlink"/>
@@ -767,7 +761,7 @@
                 <w:noProof/>
                 <w:webHidden/>
               </w:rPr>
-              <w:instrText xml:space="preserve"> PAGEREF _Toc204856524 \h </w:instrText>
+              <w:instrText xml:space="preserve"> PAGEREF _Toc205889253 \h </w:instrText>
             </w:r>
             <w:r>
               <w:rPr>
@@ -809,7 +803,7 @@
               <w:noProof/>
             </w:rPr>
           </w:pPr>
-          <w:hyperlink w:anchor="_Toc204856525" w:history="1">
+          <w:hyperlink w:anchor="_Toc205889254" w:history="1">
             <w:r>
               <w:rPr>
                 <w:rStyle w:val="Hyperlink"/>
@@ -836,7 +830,7 @@
                 <w:noProof/>
                 <w:webHidden/>
               </w:rPr>
-              <w:instrText xml:space="preserve"> PAGEREF _Toc204856525 \h </w:instrText>
+              <w:instrText xml:space="preserve"> PAGEREF _Toc205889254 \h </w:instrText>
             </w:r>
             <w:r>
               <w:rPr>
@@ -878,7 +872,7 @@
               <w:noProof/>
             </w:rPr>
           </w:pPr>
-          <w:hyperlink w:anchor="_Toc204856526" w:history="1">
+          <w:hyperlink w:anchor="_Toc205889255" w:history="1">
             <w:r>
               <w:rPr>
                 <w:rStyle w:val="Hyperlink"/>
@@ -905,7 +899,7 @@
                 <w:noProof/>
                 <w:webHidden/>
               </w:rPr>
-              <w:instrText xml:space="preserve"> PAGEREF _Toc204856526 \h </w:instrText>
+              <w:instrText xml:space="preserve"> PAGEREF _Toc205889255 \h </w:instrText>
             </w:r>
             <w:r>
               <w:rPr>
@@ -947,7 +941,7 @@
               <w:noProof/>
             </w:rPr>
           </w:pPr>
-          <w:hyperlink w:anchor="_Toc204856527" w:history="1">
+          <w:hyperlink w:anchor="_Toc205889256" w:history="1">
             <w:r>
               <w:rPr>
                 <w:rStyle w:val="Hyperlink"/>
@@ -974,7 +968,7 @@
                 <w:noProof/>
                 <w:webHidden/>
               </w:rPr>
-              <w:instrText xml:space="preserve"> PAGEREF _Toc204856527 \h </w:instrText>
+              <w:instrText xml:space="preserve"> PAGEREF _Toc205889256 \h </w:instrText>
             </w:r>
             <w:r>
               <w:rPr>
@@ -1016,7 +1010,7 @@
               <w:noProof/>
             </w:rPr>
           </w:pPr>
-          <w:hyperlink w:anchor="_Toc204856528" w:history="1">
+          <w:hyperlink w:anchor="_Toc205889257" w:history="1">
             <w:r>
               <w:rPr>
                 <w:rStyle w:val="Hyperlink"/>
@@ -1043,7 +1037,7 @@
                 <w:noProof/>
                 <w:webHidden/>
               </w:rPr>
-              <w:instrText xml:space="preserve"> PAGEREF _Toc204856528 \h </w:instrText>
+              <w:instrText xml:space="preserve"> PAGEREF _Toc205889257 \h </w:instrText>
             </w:r>
             <w:r>
               <w:rPr>
@@ -1085,7 +1079,7 @@
               <w:noProof/>
             </w:rPr>
           </w:pPr>
-          <w:hyperlink w:anchor="_Toc204856529" w:history="1">
+          <w:hyperlink w:anchor="_Toc205889258" w:history="1">
             <w:r>
               <w:rPr>
                 <w:rStyle w:val="Hyperlink"/>
@@ -1112,7 +1106,7 @@
                 <w:noProof/>
                 <w:webHidden/>
               </w:rPr>
-              <w:instrText xml:space="preserve"> PAGEREF _Toc204856529 \h </w:instrText>
+              <w:instrText xml:space="preserve"> PAGEREF _Toc205889258 \h </w:instrText>
             </w:r>
             <w:r>
               <w:rPr>
@@ -1154,7 +1148,7 @@
               <w:noProof/>
             </w:rPr>
           </w:pPr>
-          <w:hyperlink w:anchor="_Toc204856530" w:history="1">
+          <w:hyperlink w:anchor="_Toc205889259" w:history="1">
             <w:r>
               <w:rPr>
                 <w:rStyle w:val="Hyperlink"/>
@@ -1181,7 +1175,7 @@
                 <w:noProof/>
                 <w:webHidden/>
               </w:rPr>
-              <w:instrText xml:space="preserve"> PAGEREF _Toc204856530 \h </w:instrText>
+              <w:instrText xml:space="preserve"> PAGEREF _Toc205889259 \h </w:instrText>
             </w:r>
             <w:r>
               <w:rPr>
@@ -1223,7 +1217,7 @@
               <w:noProof/>
             </w:rPr>
           </w:pPr>
-          <w:hyperlink w:anchor="_Toc204856531" w:history="1">
+          <w:hyperlink w:anchor="_Toc205889260" w:history="1">
             <w:r>
               <w:rPr>
                 <w:rStyle w:val="Hyperlink"/>
@@ -1250,7 +1244,7 @@
                 <w:noProof/>
                 <w:webHidden/>
               </w:rPr>
-              <w:instrText xml:space="preserve"> PAGEREF _Toc204856531 \h </w:instrText>
+              <w:instrText xml:space="preserve"> PAGEREF _Toc205889260 \h </w:instrText>
             </w:r>
             <w:r>
               <w:rPr>
@@ -1292,7 +1286,7 @@
               <w:noProof/>
             </w:rPr>
           </w:pPr>
-          <w:hyperlink w:anchor="_Toc204856532" w:history="1">
+          <w:hyperlink w:anchor="_Toc205889261" w:history="1">
             <w:r>
               <w:rPr>
                 <w:rStyle w:val="Hyperlink"/>
@@ -1319,7 +1313,7 @@
                 <w:noProof/>
                 <w:webHidden/>
               </w:rPr>
-              <w:instrText xml:space="preserve"> PAGEREF _Toc204856532 \h </w:instrText>
+              <w:instrText xml:space="preserve"> PAGEREF _Toc205889261 \h </w:instrText>
             </w:r>
             <w:r>
               <w:rPr>
@@ -1361,7 +1355,7 @@
               <w:noProof/>
             </w:rPr>
           </w:pPr>
-          <w:hyperlink w:anchor="_Toc204856533" w:history="1">
+          <w:hyperlink w:anchor="_Toc205889262" w:history="1">
             <w:r>
               <w:rPr>
                 <w:rStyle w:val="Hyperlink"/>
@@ -1388,7 +1382,7 @@
                 <w:noProof/>
                 <w:webHidden/>
               </w:rPr>
-              <w:instrText xml:space="preserve"> PAGEREF _Toc204856533 \h </w:instrText>
+              <w:instrText xml:space="preserve"> PAGEREF _Toc205889262 \h </w:instrText>
             </w:r>
             <w:r>
               <w:rPr>
@@ -1430,7 +1424,7 @@
               <w:noProof/>
             </w:rPr>
           </w:pPr>
-          <w:hyperlink w:anchor="_Toc204856534" w:history="1">
+          <w:hyperlink w:anchor="_Toc205889263" w:history="1">
             <w:r>
               <w:rPr>
                 <w:rStyle w:val="Hyperlink"/>
@@ -1457,7 +1451,7 @@
                 <w:noProof/>
                 <w:webHidden/>
               </w:rPr>
-              <w:instrText xml:space="preserve"> PAGEREF _Toc204856534 \h </w:instrText>
+              <w:instrText xml:space="preserve"> PAGEREF _Toc205889263 \h </w:instrText>
             </w:r>
             <w:r>
               <w:rPr>
@@ -1499,7 +1493,7 @@
               <w:noProof/>
             </w:rPr>
           </w:pPr>
-          <w:hyperlink w:anchor="_Toc204856535" w:history="1">
+          <w:hyperlink w:anchor="_Toc205889264" w:history="1">
             <w:r>
               <w:rPr>
                 <w:rStyle w:val="Hyperlink"/>
@@ -1526,7 +1520,7 @@
                 <w:noProof/>
                 <w:webHidden/>
               </w:rPr>
-              <w:instrText xml:space="preserve"> PAGEREF _Toc204856535 \h </w:instrText>
+              <w:instrText xml:space="preserve"> PAGEREF _Toc205889264 \h </w:instrText>
             </w:r>
             <w:r>
               <w:rPr>
@@ -1584,7 +1578,7 @@
       <w:pPr>
         <w:pStyle w:val="Heading1"/>
       </w:pPr>
-      <w:bookmarkStart w:id="0" w:name="_Toc204856518"/>
+      <w:bookmarkStart w:id="0" w:name="_Toc205889247"/>
       <w:r>
         <w:lastRenderedPageBreak/>
         <w:t>Goal</w:t>
@@ -1618,7 +1612,7 @@
       <w:pPr>
         <w:pStyle w:val="Heading1"/>
       </w:pPr>
-      <w:bookmarkStart w:id="1" w:name="_Toc204856519"/>
+      <w:bookmarkStart w:id="1" w:name="_Toc205889248"/>
       <w:r>
         <w:t>System Settings</w:t>
       </w:r>
@@ -1628,7 +1622,7 @@
       <w:pPr>
         <w:pStyle w:val="Heading2"/>
       </w:pPr>
-      <w:bookmarkStart w:id="2" w:name="_Toc204856520"/>
+      <w:bookmarkStart w:id="2" w:name="_Toc205889249"/>
       <w:r>
         <w:t>User Interface</w:t>
       </w:r>
@@ -1751,7 +1745,7 @@
       <w:pPr>
         <w:pStyle w:val="Heading2"/>
       </w:pPr>
-      <w:bookmarkStart w:id="4" w:name="_Toc204856521"/>
+      <w:bookmarkStart w:id="4" w:name="_Toc205889250"/>
       <w:r>
         <w:t>Configuration Persistence</w:t>
       </w:r>
@@ -1804,7 +1798,7 @@
       <w:pPr>
         <w:pStyle w:val="Heading2"/>
       </w:pPr>
-      <w:bookmarkStart w:id="5" w:name="_Toc204856522"/>
+      <w:bookmarkStart w:id="5" w:name="_Toc205889251"/>
       <w:r>
         <w:t>Default Settings</w:t>
       </w:r>
@@ -1944,7 +1938,7 @@
       <w:pPr>
         <w:pStyle w:val="Heading1"/>
       </w:pPr>
-      <w:bookmarkStart w:id="6" w:name="_Toc204856523"/>
+      <w:bookmarkStart w:id="6" w:name="_Toc205889252"/>
       <w:r>
         <w:lastRenderedPageBreak/>
         <w:t>Solution Settings</w:t>
@@ -1955,7 +1949,7 @@
       <w:pPr>
         <w:pStyle w:val="Heading2"/>
       </w:pPr>
-      <w:bookmarkStart w:id="7" w:name="_Toc204856524"/>
+      <w:bookmarkStart w:id="7" w:name="_Toc205889253"/>
       <w:r>
         <w:t>User Interface</w:t>
       </w:r>
@@ -2016,6 +2010,9 @@
         <w:keepNext/>
         <w:jc w:val="center"/>
       </w:pPr>
+      <w:r>
+        <w:t xml:space="preserve"> </w:t>
+      </w:r>
       <w:r>
         <w:rPr>
           <w:noProof/>
@@ -2024,7 +2021,7 @@
           <wp:inline distT="0" distB="0" distL="0" distR="0">
             <wp:extent cx="2786279" cy="2423791"/>
             <wp:effectExtent l="19050" t="0" r="0" b="0"/>
-            <wp:docPr id="32" name="Picture 2"/>
+            <wp:docPr id="2" name="Picture 1"/>
             <wp:cNvGraphicFramePr>
               <a:graphicFrameLocks xmlns:a="http://schemas.openxmlformats.org/drawingml/2006/main" noChangeAspect="1"/>
             </wp:cNvGraphicFramePr>
@@ -2032,7 +2029,7 @@
               <a:graphicData uri="http://schemas.openxmlformats.org/drawingml/2006/picture">
                 <pic:pic xmlns:pic="http://schemas.openxmlformats.org/drawingml/2006/picture">
                   <pic:nvPicPr>
-                    <pic:cNvPr id="0" name="Picture 2"/>
+                    <pic:cNvPr id="0" name="Picture 1"/>
                     <pic:cNvPicPr>
                       <a:picLocks noChangeAspect="1" noChangeArrowheads="1"/>
                     </pic:cNvPicPr>
@@ -2090,7 +2087,7 @@
       <w:pPr>
         <w:pStyle w:val="Heading2"/>
       </w:pPr>
-      <w:bookmarkStart w:id="9" w:name="_Toc204856525"/>
+      <w:bookmarkStart w:id="9" w:name="_Toc205889254"/>
       <w:r>
         <w:t>Configuration Persistence</w:t>
       </w:r>
@@ -2174,7 +2171,7 @@
       <w:pPr>
         <w:pStyle w:val="Heading2"/>
       </w:pPr>
-      <w:bookmarkStart w:id="10" w:name="_Toc204856526"/>
+      <w:bookmarkStart w:id="10" w:name="_Toc205889255"/>
       <w:r>
         <w:t xml:space="preserve">Default </w:t>
       </w:r>
@@ -2357,10 +2354,12 @@
             <w:tcW w:w="1776" w:type="dxa"/>
           </w:tcPr>
           <w:p>
+            <w:proofErr w:type="spellStart"/>
             <w:r>
               <w:lastRenderedPageBreak/>
               <w:t>output.file</w:t>
             </w:r>
+            <w:proofErr w:type="spellEnd"/>
           </w:p>
         </w:tc>
         <w:tc>
@@ -2384,9 +2383,11 @@
             <w:tcW w:w="1776" w:type="dxa"/>
           </w:tcPr>
           <w:p>
+            <w:proofErr w:type="spellStart"/>
             <w:r>
               <w:t>clone.minlength</w:t>
             </w:r>
+            <w:proofErr w:type="spellEnd"/>
           </w:p>
         </w:tc>
         <w:tc>
@@ -2411,7 +2412,7 @@
       <w:pPr>
         <w:pStyle w:val="Heading2"/>
       </w:pPr>
-      <w:bookmarkStart w:id="11" w:name="_Toc204856527"/>
+      <w:bookmarkStart w:id="11" w:name="_Toc205889256"/>
       <w:r>
         <w:t>Custom</w:t>
       </w:r>
@@ -2723,7 +2724,7 @@
         <w:pStyle w:val="Heading3"/>
       </w:pPr>
       <w:bookmarkStart w:id="14" w:name="_Ref204852297"/>
-      <w:bookmarkStart w:id="15" w:name="_Toc204856528"/>
+      <w:bookmarkStart w:id="15" w:name="_Toc205889257"/>
       <w:r>
         <w:t>Creating a custom clone detection analysi</w:t>
       </w:r>
@@ -2752,14 +2753,32 @@
       <w:r>
         <w:t xml:space="preserve">custom clone detection analysis file (see </w:t>
       </w:r>
-      <w:fldSimple w:instr=" REF _Ref204843336 \h  \* MERGEFORMAT ">
-        <w:r>
-          <w:rPr>
-            <w:i/>
-          </w:rPr>
-          <w:t>Creating a Custom ConQAT Analysis File</w:t>
-        </w:r>
-      </w:fldSimple>
+      <w:r>
+        <w:fldChar w:fldCharType="begin"/>
+      </w:r>
+      <w:r>
+        <w:instrText xml:space="preserve"> REF _Ref204843336 \h  \* MERGEFORMAT </w:instrText>
+      </w:r>
+      <w:r>
+        <w:fldChar w:fldCharType="separate"/>
+      </w:r>
+      <w:proofErr w:type="gramStart"/>
+      <w:r>
+        <w:rPr>
+          <w:i/>
+        </w:rPr>
+        <w:t>Creating</w:t>
+      </w:r>
+      <w:proofErr w:type="gramEnd"/>
+      <w:r>
+        <w:rPr>
+          <w:i/>
+        </w:rPr>
+        <w:t xml:space="preserve"> a Custom ConQAT Analysis File</w:t>
+      </w:r>
+      <w:r>
+        <w:fldChar w:fldCharType="end"/>
+      </w:r>
       <w:r>
         <w:t xml:space="preserve"> for details).</w:t>
       </w:r>
@@ -2768,7 +2787,7 @@
       <w:pPr>
         <w:pStyle w:val="Heading3"/>
       </w:pPr>
-      <w:bookmarkStart w:id="16" w:name="_Toc204856529"/>
+      <w:bookmarkStart w:id="16" w:name="_Toc205889258"/>
       <w:r>
         <w:t>A</w:t>
       </w:r>
@@ -2858,7 +2877,7 @@
       <w:pPr>
         <w:pStyle w:val="Heading3"/>
       </w:pPr>
-      <w:bookmarkStart w:id="17" w:name="_Toc204856530"/>
+      <w:bookmarkStart w:id="17" w:name="_Toc205889259"/>
       <w:r>
         <w:t>Clone result file</w:t>
       </w:r>
@@ -2897,7 +2916,7 @@
       <w:pPr>
         <w:pStyle w:val="Heading3"/>
       </w:pPr>
-      <w:bookmarkStart w:id="18" w:name="_Toc204856531"/>
+      <w:bookmarkStart w:id="18" w:name="_Toc205889260"/>
       <w:r>
         <w:t>ConQAT parameter overrides</w:t>
       </w:r>
@@ -2933,7 +2952,7 @@
       <w:pPr>
         <w:pStyle w:val="Heading3"/>
       </w:pPr>
-      <w:bookmarkStart w:id="19" w:name="_Toc204856532"/>
+      <w:bookmarkStart w:id="19" w:name="_Toc205889261"/>
       <w:r>
         <w:t>Macros</w:t>
       </w:r>
@@ -3030,7 +3049,15 @@
           </w:tcPr>
           <w:p>
             <w:r>
-              <w:t>$(InstallDir)</w:t>
+              <w:t>$(</w:t>
+            </w:r>
+            <w:proofErr w:type="spellStart"/>
+            <w:r>
+              <w:t>InstallDir</w:t>
+            </w:r>
+            <w:proofErr w:type="spellEnd"/>
+            <w:r>
+              <w:t>)</w:t>
             </w:r>
           </w:p>
         </w:tc>
@@ -3056,7 +3083,15 @@
           </w:tcPr>
           <w:p>
             <w:r>
-              <w:t>$(ConQATDir)</w:t>
+              <w:t>$(</w:t>
+            </w:r>
+            <w:proofErr w:type="spellStart"/>
+            <w:r>
+              <w:t>ConQATDir</w:t>
+            </w:r>
+            <w:proofErr w:type="spellEnd"/>
+            <w:r>
+              <w:t>)</w:t>
             </w:r>
           </w:p>
         </w:tc>
@@ -3085,7 +3120,15 @@
           </w:tcPr>
           <w:p>
             <w:r>
-              <w:t>$(DevEnvDir)</w:t>
+              <w:t>$(</w:t>
+            </w:r>
+            <w:proofErr w:type="spellStart"/>
+            <w:r>
+              <w:t>DevEnvDir</w:t>
+            </w:r>
+            <w:proofErr w:type="spellEnd"/>
+            <w:r>
+              <w:t>)</w:t>
             </w:r>
           </w:p>
         </w:tc>
@@ -3111,7 +3154,15 @@
           </w:tcPr>
           <w:p>
             <w:r>
-              <w:t>$(SolutionPath)</w:t>
+              <w:t>$(</w:t>
+            </w:r>
+            <w:proofErr w:type="spellStart"/>
+            <w:r>
+              <w:t>SolutionPath</w:t>
+            </w:r>
+            <w:proofErr w:type="spellEnd"/>
+            <w:r>
+              <w:t>)</w:t>
             </w:r>
           </w:p>
         </w:tc>
@@ -3140,7 +3191,15 @@
           </w:tcPr>
           <w:p>
             <w:r>
-              <w:t>$(SolutionDir)</w:t>
+              <w:t>$(</w:t>
+            </w:r>
+            <w:proofErr w:type="spellStart"/>
+            <w:r>
+              <w:t>SolutionDir</w:t>
+            </w:r>
+            <w:proofErr w:type="spellEnd"/>
+            <w:r>
+              <w:t>)</w:t>
             </w:r>
           </w:p>
         </w:tc>
@@ -3166,7 +3225,15 @@
           </w:tcPr>
           <w:p>
             <w:r>
-              <w:t>$(SolutionFileName)</w:t>
+              <w:t>$(</w:t>
+            </w:r>
+            <w:proofErr w:type="spellStart"/>
+            <w:r>
+              <w:t>SolutionFileName</w:t>
+            </w:r>
+            <w:proofErr w:type="spellEnd"/>
+            <w:r>
+              <w:t>)</w:t>
             </w:r>
           </w:p>
         </w:tc>
@@ -3195,7 +3262,15 @@
           </w:tcPr>
           <w:p>
             <w:r>
-              <w:t>$(SolutionName)</w:t>
+              <w:t>$(</w:t>
+            </w:r>
+            <w:proofErr w:type="spellStart"/>
+            <w:r>
+              <w:t>SolutionName</w:t>
+            </w:r>
+            <w:proofErr w:type="spellEnd"/>
+            <w:r>
+              <w:t>)</w:t>
             </w:r>
           </w:p>
         </w:tc>
@@ -3221,7 +3296,15 @@
           </w:tcPr>
           <w:p>
             <w:r>
-              <w:t>$(SolutionExt)</w:t>
+              <w:t>$(</w:t>
+            </w:r>
+            <w:proofErr w:type="spellStart"/>
+            <w:r>
+              <w:t>SolutionExt</w:t>
+            </w:r>
+            <w:proofErr w:type="spellEnd"/>
+            <w:r>
+              <w:t>)</w:t>
             </w:r>
           </w:p>
         </w:tc>
@@ -3234,8 +3317,13 @@
               <w:cnfStyle w:val="000000000000"/>
             </w:pPr>
             <w:r>
-              <w:t>.sln</w:t>
-            </w:r>
+              <w:t>.</w:t>
+            </w:r>
+            <w:proofErr w:type="spellStart"/>
+            <w:r>
+              <w:t>sln</w:t>
+            </w:r>
+            <w:proofErr w:type="spellEnd"/>
           </w:p>
         </w:tc>
       </w:tr>
@@ -3250,7 +3338,15 @@
           </w:tcPr>
           <w:p>
             <w:r>
-              <w:t>$(ConfigurationName)</w:t>
+              <w:t>$(</w:t>
+            </w:r>
+            <w:proofErr w:type="spellStart"/>
+            <w:r>
+              <w:t>ConfigurationName</w:t>
+            </w:r>
+            <w:proofErr w:type="spellEnd"/>
+            <w:r>
+              <w:t>)</w:t>
             </w:r>
           </w:p>
         </w:tc>
@@ -3276,7 +3372,15 @@
           </w:tcPr>
           <w:p>
             <w:r>
-              <w:t>$(PlatformName)</w:t>
+              <w:t>$(</w:t>
+            </w:r>
+            <w:proofErr w:type="spellStart"/>
+            <w:r>
+              <w:t>PlatformName</w:t>
+            </w:r>
+            <w:proofErr w:type="spellEnd"/>
+            <w:r>
+              <w:t>)</w:t>
             </w:r>
           </w:p>
         </w:tc>
@@ -3300,7 +3404,7 @@
         <w:pStyle w:val="Heading1"/>
       </w:pPr>
       <w:bookmarkStart w:id="20" w:name="_Ref204843336"/>
-      <w:bookmarkStart w:id="21" w:name="_Toc204856533"/>
+      <w:bookmarkStart w:id="21" w:name="_Toc205889262"/>
       <w:r>
         <w:t>Creating a Custom ConQAT Analysis File</w:t>
       </w:r>
@@ -3329,17 +3433,35 @@
       <w:r>
         <w:t xml:space="preserve"> and has to reside in the same folder as the solution. Now, as described in </w:t>
       </w:r>
-      <w:fldSimple w:instr=" REF _Ref204852297 \h  \* MERGEFORMAT ">
-        <w:r>
-          <w:rPr>
-            <w:i/>
-          </w:rPr>
-          <w:t>Creating a custom clone detection analysis</w:t>
-        </w:r>
-        <w:r>
-          <w:t xml:space="preserve"> file</w:t>
-        </w:r>
-      </w:fldSimple>
+      <w:r>
+        <w:fldChar w:fldCharType="begin"/>
+      </w:r>
+      <w:r>
+        <w:instrText xml:space="preserve"> REF _Ref204852297 \h  \* MERGEFORMAT </w:instrText>
+      </w:r>
+      <w:r>
+        <w:fldChar w:fldCharType="separate"/>
+      </w:r>
+      <w:proofErr w:type="gramStart"/>
+      <w:r>
+        <w:rPr>
+          <w:i/>
+        </w:rPr>
+        <w:t>Creating</w:t>
+      </w:r>
+      <w:proofErr w:type="gramEnd"/>
+      <w:r>
+        <w:rPr>
+          <w:i/>
+        </w:rPr>
+        <w:t xml:space="preserve"> a custom clone detection analysis</w:t>
+      </w:r>
+      <w:r>
+        <w:t xml:space="preserve"> file</w:t>
+      </w:r>
+      <w:r>
+        <w:fldChar w:fldCharType="end"/>
+      </w:r>
       <w:r>
         <w:t xml:space="preserve">, Clone Detective will provide a </w:t>
       </w:r>
@@ -3723,24 +3845,24 @@
       <w:pPr>
         <w:pStyle w:val="Heading1"/>
       </w:pPr>
-      <w:bookmarkStart w:id="22" w:name="_Toc204856534"/>
-      <w:bookmarkStart w:id="23" w:name="_Ref204855712"/>
+      <w:bookmarkStart w:id="22" w:name="_Ref204855712"/>
+      <w:bookmarkStart w:id="23" w:name="_Toc205889263"/>
       <w:r>
         <w:lastRenderedPageBreak/>
         <w:t>Appendix</w:t>
       </w:r>
-      <w:bookmarkEnd w:id="22"/>
+      <w:bookmarkEnd w:id="23"/>
     </w:p>
     <w:p>
       <w:pPr>
         <w:pStyle w:val="Heading2"/>
       </w:pPr>
-      <w:bookmarkStart w:id="24" w:name="_Toc204856535"/>
-      <w:bookmarkStart w:id="25" w:name="_Ref204856792"/>
+      <w:bookmarkStart w:id="24" w:name="_Ref204856792"/>
+      <w:bookmarkStart w:id="25" w:name="_Toc205889264"/>
       <w:r>
         <w:t>Determining Java Home</w:t>
       </w:r>
-      <w:bookmarkEnd w:id="23"/>
+      <w:bookmarkEnd w:id="22"/>
       <w:bookmarkEnd w:id="24"/>
       <w:bookmarkEnd w:id="25"/>
     </w:p>
@@ -4632,64 +4754,6 @@
         </w:p>
       </w:docPartBody>
     </w:docPart>
-    <w:docPart>
-      <w:docPartPr>
-        <w:name w:val="3AD2473D9470450CAD4BD6007C783B33"/>
-        <w:category>
-          <w:name w:val="General"/>
-          <w:gallery w:val="placeholder"/>
-        </w:category>
-        <w:types>
-          <w:type w:val="bbPlcHdr"/>
-        </w:types>
-        <w:behaviors>
-          <w:behavior w:val="content"/>
-        </w:behaviors>
-        <w:guid w:val="{10F8EF95-7B70-4E09-950C-85390A8A68BE}"/>
-      </w:docPartPr>
-      <w:docPartBody>
-        <w:p>
-          <w:pPr>
-            <w:pStyle w:val="3AD2473D9470450CAD4BD6007C783B33"/>
-          </w:pPr>
-          <w:r>
-            <w:rPr>
-              <w:rFonts w:asciiTheme="majorHAnsi" w:eastAsiaTheme="majorEastAsia" w:hAnsiTheme="majorHAnsi" w:cstheme="majorBidi"/>
-            </w:rPr>
-            <w:t>[Type the document subtitle]</w:t>
-          </w:r>
-        </w:p>
-      </w:docPartBody>
-    </w:docPart>
-    <w:docPart>
-      <w:docPartPr>
-        <w:name w:val="BFB8681B2262436BAA183630D517FF03"/>
-        <w:category>
-          <w:name w:val="General"/>
-          <w:gallery w:val="placeholder"/>
-        </w:category>
-        <w:types>
-          <w:type w:val="bbPlcHdr"/>
-        </w:types>
-        <w:behaviors>
-          <w:behavior w:val="content"/>
-        </w:behaviors>
-        <w:guid w:val="{9F3E193A-8D78-4498-AC95-CC5324C3DA91}"/>
-      </w:docPartPr>
-      <w:docPartBody>
-        <w:p>
-          <w:pPr>
-            <w:pStyle w:val="BFB8681B2262436BAA183630D517FF03"/>
-          </w:pPr>
-          <w:r>
-            <w:rPr>
-              <w:color w:val="4F81BD" w:themeColor="accent1"/>
-            </w:rPr>
-            <w:t>[Type the author name]</w:t>
-          </w:r>
-        </w:p>
-      </w:docPartBody>
-    </w:docPart>
   </w:docParts>
 </w:glossaryDocument>
 </file>
@@ -4767,8 +4831,10 @@
   <w:rsids>
     <w:rsidRoot w:val="00C971ED"/>
     <w:rsid w:val="0045794E"/>
+    <w:rsid w:val="005E12C0"/>
     <w:rsid w:val="009F64CA"/>
     <w:rsid w:val="00C971ED"/>
+    <w:rsid w:val="00E474DB"/>
   </w:rsids>
   <m:mathPr>
     <m:mathFont m:val="Cambria Math"/>

</xml_diff>